<commit_message>
fix(CU-07 Registrar proveedor): corregida descripcion de CU de acuerdo a correcciones lunes de 23 de septiembre
</commit_message>
<xml_diff>
--- a/Documentación/CU-07_RegistrarProveedor/CU-07_Descripción.docx
+++ b/Documentación/CU-07_RegistrarProveedor/CU-07_Descripción.docx
@@ -426,7 +426,7 @@
               <w:t>El actor hace clic en el botón “Registrar”.</w:t>
             </w:r>
             <w:r>
-              <w:t xml:space="preserve"> (FA-01)</w:t>
+              <w:t xml:space="preserve"> </w:t>
             </w:r>
           </w:p>
           <w:p>
@@ -445,13 +445,13 @@
               <w:t xml:space="preserve">del PROVEEDOR </w:t>
             </w:r>
             <w:r>
+              <w:t xml:space="preserve">con estado “Activo” </w:t>
+            </w:r>
+            <w:r>
               <w:t>y</w:t>
             </w:r>
             <w:r>
-              <w:t xml:space="preserve"> el registro de los PRODUCTOPROVEEDOR del archivo en la base de datos. </w:t>
-            </w:r>
-            <w:r>
-              <w:t xml:space="preserve">(EX-01) </w:t>
+              <w:t xml:space="preserve"> el registro de los PRODUCTOPROVEEDOR del archivo en la base de datos. (EX-01) </w:t>
             </w:r>
           </w:p>
           <w:p>
@@ -530,6 +530,19 @@
             </w:pPr>
             <w:r>
               <w:t>Fin del caso de uso.</w:t>
+            </w:r>
+          </w:p>
+          <w:p>
+            <w:pPr>
+              <w:jc w:val="both"/>
+            </w:pPr>
+          </w:p>
+          <w:p>
+            <w:pPr>
+              <w:jc w:val="both"/>
+            </w:pPr>
+            <w:r>
+              <w:t>El FA-01 puede ocurrir en cualquier momento del CU</w:t>
             </w:r>
           </w:p>
         </w:tc>
@@ -768,10 +781,7 @@
               <w:t>“</w:t>
             </w:r>
             <w:r>
-              <w:t>No se pudo conectar a la red del supermercado, inténtelo de nuevo más </w:t>
-            </w:r>
-            <w:r>
-              <w:t>tarde</w:t>
+              <w:t>No se pudo conectar a la red del supermercado, inténtelo de nuevo más tarde</w:t>
             </w:r>
             <w:r>
               <w:t xml:space="preserve">” </w:t>
@@ -822,6 +832,7 @@
               <w:jc w:val="both"/>
             </w:pPr>
             <w:r>
+              <w:lastRenderedPageBreak/>
               <w:t xml:space="preserve">Fin del caso de uso </w:t>
             </w:r>
           </w:p>
@@ -844,6 +855,7 @@
                 <w:b/>
                 <w:bCs/>
               </w:rPr>
+              <w:lastRenderedPageBreak/>
               <w:t>Postcondiciones</w:t>
             </w:r>
           </w:p>
@@ -854,12 +866,20 @@
           </w:tcPr>
           <w:p>
             <w:r>
-              <w:t>POS-01 El PROVEEDOR queda registrado en el sistema.</w:t>
-            </w:r>
-          </w:p>
-          <w:p>
-            <w:r>
-              <w:lastRenderedPageBreak/>
+              <w:t>POS-01 El PROVEEDOR queda registrado en el sistema</w:t>
+            </w:r>
+            <w:r>
+              <w:t xml:space="preserve"> </w:t>
+            </w:r>
+            <w:r>
+              <w:t>con el estado “Activo”</w:t>
+            </w:r>
+            <w:r>
+              <w:t>.</w:t>
+            </w:r>
+          </w:p>
+          <w:p>
+            <w:r>
               <w:t>POS-02 Los PRODUCTOPROVEEDOR quedan registrados en el sistema</w:t>
             </w:r>
           </w:p>

</xml_diff>

<commit_message>
fix(CU-08 Ver proveedor): corregida descripcion de CU de acuerdo a correcciones lunes de 23 de septiembre
</commit_message>
<xml_diff>
--- a/Documentación/CU-07_RegistrarProveedor/CU-07_Descripción.docx
+++ b/Documentación/CU-07_RegistrarProveedor/CU-07_Descripción.docx
@@ -280,11 +280,7 @@
               <w:jc w:val="both"/>
             </w:pPr>
             <w:r>
-              <w:t xml:space="preserve">El sistema muestra la ventana </w:t>
-            </w:r>
-            <w:proofErr w:type="spellStart"/>
-            <w:r>
-              <w:t>Registra</w:t>
+              <w:t>El sistema muestra la ventana Registra</w:t>
             </w:r>
             <w:r>
               <w:t>r</w:t>
@@ -298,7 +294,6 @@
             <w:r>
               <w:t>View</w:t>
             </w:r>
-            <w:proofErr w:type="spellEnd"/>
             <w:r>
               <w:t xml:space="preserve"> con </w:t>
             </w:r>
@@ -453,7 +448,13 @@
               <w:t>y</w:t>
             </w:r>
             <w:r>
-              <w:t xml:space="preserve"> el registro de los PRODUCTOPROVEEDOR del archivo en la base de datos. (EX-01) </w:t>
+              <w:t xml:space="preserve"> el registro de los </w:t>
+            </w:r>
+            <w:r>
+              <w:t>PRODUCTOs</w:t>
+            </w:r>
+            <w:r>
+              <w:t xml:space="preserve"> del archivo en la base de datos. (EX-01) </w:t>
             </w:r>
           </w:p>
           <w:p>
@@ -468,13 +469,8 @@
               <w:t xml:space="preserve"> </w:t>
             </w:r>
             <w:r>
-              <w:t xml:space="preserve">la ventana </w:t>
-            </w:r>
-            <w:proofErr w:type="spellStart"/>
-            <w:r>
-              <w:t>InfoView</w:t>
-            </w:r>
-            <w:proofErr w:type="spellEnd"/>
+              <w:t>la ventana InfoView</w:t>
+            </w:r>
             <w:r>
               <w:t xml:space="preserve"> con el mensaje “El registro del proveedor [Nombre]</w:t>
             </w:r>
@@ -516,19 +512,15 @@
             <w:r>
               <w:t xml:space="preserve">El sistema cierra la ventana </w:t>
             </w:r>
-            <w:proofErr w:type="spellStart"/>
             <w:r>
               <w:t>InfoView</w:t>
             </w:r>
-            <w:proofErr w:type="spellEnd"/>
             <w:r>
               <w:t xml:space="preserve"> y la ventana </w:t>
             </w:r>
-            <w:proofErr w:type="spellStart"/>
             <w:r>
               <w:t>RegistrarProveedorView</w:t>
             </w:r>
-            <w:proofErr w:type="spellEnd"/>
           </w:p>
           <w:p>
             <w:pPr>
@@ -619,13 +611,8 @@
             <w:r>
               <w:t xml:space="preserve">El sistema cierra la ventana </w:t>
             </w:r>
-            <w:proofErr w:type="spellStart"/>
-            <w:r>
-              <w:t>RegistrarProveedorView</w:t>
-            </w:r>
-            <w:proofErr w:type="spellEnd"/>
-            <w:r>
-              <w:t>.</w:t>
+            <w:r>
+              <w:t>RegistrarProveedorView.</w:t>
             </w:r>
           </w:p>
           <w:p>
@@ -665,26 +652,10 @@
               <w:t xml:space="preserve">El sistema muestra </w:t>
             </w:r>
             <w:r>
-              <w:t xml:space="preserve">la ventana </w:t>
-            </w:r>
-            <w:proofErr w:type="spellStart"/>
-            <w:r>
-              <w:t>InfoView</w:t>
-            </w:r>
-            <w:proofErr w:type="spellEnd"/>
-            <w:r>
-              <w:t xml:space="preserve"> </w:t>
-            </w:r>
-            <w:r>
-              <w:t xml:space="preserve">“El </w:t>
-            </w:r>
-            <w:proofErr w:type="gramStart"/>
-            <w:r>
-              <w:t>RFC ingresado</w:t>
-            </w:r>
-            <w:proofErr w:type="gramEnd"/>
-            <w:r>
-              <w:t xml:space="preserve"> ya se encuentra registrado”</w:t>
+              <w:t xml:space="preserve">la ventana InfoView </w:t>
+            </w:r>
+            <w:r>
+              <w:t>“El RFC ingresado ya se encuentra registrado”</w:t>
             </w:r>
             <w:r>
               <w:t xml:space="preserve"> y un botón “Aceptar”.</w:t>
@@ -807,15 +778,7 @@
               <w:t xml:space="preserve">El sistema muestra </w:t>
             </w:r>
             <w:r>
-              <w:t xml:space="preserve">la ventana </w:t>
-            </w:r>
-            <w:proofErr w:type="spellStart"/>
-            <w:r>
-              <w:t>ErrorView</w:t>
-            </w:r>
-            <w:proofErr w:type="spellEnd"/>
-            <w:r>
-              <w:t xml:space="preserve"> </w:t>
+              <w:t xml:space="preserve">la ventana ErrorView </w:t>
             </w:r>
             <w:r>
               <w:t xml:space="preserve">con el mensaje </w:t>
@@ -861,19 +824,9 @@
             <w:r>
               <w:t xml:space="preserve">El sistema cierra la ventana </w:t>
             </w:r>
-            <w:proofErr w:type="spellStart"/>
-            <w:r>
-              <w:t>ErrorView</w:t>
-            </w:r>
-            <w:proofErr w:type="spellEnd"/>
-            <w:r>
-              <w:t xml:space="preserve"> y </w:t>
-            </w:r>
-            <w:proofErr w:type="spellStart"/>
-            <w:r>
-              <w:t>RegistrarProveedorView</w:t>
-            </w:r>
-            <w:proofErr w:type="spellEnd"/>
+            <w:r>
+              <w:t>ErrorView y RegistrarProveedorView</w:t>
+            </w:r>
             <w:r>
               <w:t>.</w:t>
             </w:r>
@@ -925,18 +878,18 @@
               <w:t>POS-01 El PROVEEDOR queda registrado en el sistema</w:t>
             </w:r>
             <w:r>
-              <w:t xml:space="preserve"> </w:t>
-            </w:r>
-            <w:r>
-              <w:t>con el estado “Activo”</w:t>
-            </w:r>
-            <w:r>
-              <w:t>.</w:t>
-            </w:r>
-          </w:p>
-          <w:p>
-            <w:r>
-              <w:t>POS-02 Los PRODUCTOPROVEEDOR quedan registrados en el sistema</w:t>
+              <w:t xml:space="preserve"> con el estado “Activo”.</w:t>
+            </w:r>
+          </w:p>
+          <w:p>
+            <w:r>
+              <w:t>POS-02 Los PRODUCTO</w:t>
+            </w:r>
+            <w:r>
+              <w:t>s</w:t>
+            </w:r>
+            <w:r>
+              <w:t xml:space="preserve"> quedan registrados en el sistema</w:t>
             </w:r>
             <w:r>
               <w:t>.</w:t>

</xml_diff>

<commit_message>
fix(Descripciones de CU): corregidas las descripciones a correcciones del miercoles 25 de septiembre
</commit_message>
<xml_diff>
--- a/Documentación/CU-07_RegistrarProveedor/CU-07_Descripción.docx
+++ b/Documentación/CU-07_RegistrarProveedor/CU-07_Descripción.docx
@@ -280,7 +280,11 @@
               <w:jc w:val="both"/>
             </w:pPr>
             <w:r>
-              <w:t>El sistema muestra la ventana Registra</w:t>
+              <w:t xml:space="preserve">El sistema muestra la ventana </w:t>
+            </w:r>
+            <w:proofErr w:type="spellStart"/>
+            <w:r>
+              <w:t>Registra</w:t>
             </w:r>
             <w:r>
               <w:t>r</w:t>
@@ -294,6 +298,7 @@
             <w:r>
               <w:t>View</w:t>
             </w:r>
+            <w:proofErr w:type="spellEnd"/>
             <w:r>
               <w:t xml:space="preserve"> con </w:t>
             </w:r>
@@ -450,9 +455,11 @@
             <w:r>
               <w:t xml:space="preserve"> el registro de los </w:t>
             </w:r>
+            <w:proofErr w:type="spellStart"/>
             <w:r>
               <w:t>PRODUCTOs</w:t>
             </w:r>
+            <w:proofErr w:type="spellEnd"/>
             <w:r>
               <w:t xml:space="preserve"> del archivo en la base de datos. (EX-01) </w:t>
             </w:r>
@@ -469,8 +476,13 @@
               <w:t xml:space="preserve"> </w:t>
             </w:r>
             <w:r>
-              <w:t>la ventana InfoView</w:t>
-            </w:r>
+              <w:t xml:space="preserve">la ventana </w:t>
+            </w:r>
+            <w:proofErr w:type="spellStart"/>
+            <w:r>
+              <w:t>InfoView</w:t>
+            </w:r>
+            <w:proofErr w:type="spellEnd"/>
             <w:r>
               <w:t xml:space="preserve"> con el mensaje “El registro del proveedor [Nombre]</w:t>
             </w:r>
@@ -512,15 +524,19 @@
             <w:r>
               <w:t xml:space="preserve">El sistema cierra la ventana </w:t>
             </w:r>
+            <w:proofErr w:type="spellStart"/>
             <w:r>
               <w:t>InfoView</w:t>
             </w:r>
+            <w:proofErr w:type="spellEnd"/>
             <w:r>
               <w:t xml:space="preserve"> y la ventana </w:t>
             </w:r>
+            <w:proofErr w:type="spellStart"/>
             <w:r>
               <w:t>RegistrarProveedorView</w:t>
             </w:r>
+            <w:proofErr w:type="spellEnd"/>
           </w:p>
           <w:p>
             <w:pPr>
@@ -611,8 +627,13 @@
             <w:r>
               <w:t xml:space="preserve">El sistema cierra la ventana </w:t>
             </w:r>
-            <w:r>
-              <w:t>RegistrarProveedorView.</w:t>
+            <w:proofErr w:type="spellStart"/>
+            <w:r>
+              <w:t>RegistrarProveedorView</w:t>
+            </w:r>
+            <w:proofErr w:type="spellEnd"/>
+            <w:r>
+              <w:t>.</w:t>
             </w:r>
           </w:p>
           <w:p>
@@ -652,10 +673,26 @@
               <w:t xml:space="preserve">El sistema muestra </w:t>
             </w:r>
             <w:r>
-              <w:t xml:space="preserve">la ventana InfoView </w:t>
-            </w:r>
-            <w:r>
-              <w:t>“El RFC ingresado ya se encuentra registrado”</w:t>
+              <w:t xml:space="preserve">la ventana </w:t>
+            </w:r>
+            <w:proofErr w:type="spellStart"/>
+            <w:r>
+              <w:t>InfoView</w:t>
+            </w:r>
+            <w:proofErr w:type="spellEnd"/>
+            <w:r>
+              <w:t xml:space="preserve"> </w:t>
+            </w:r>
+            <w:r>
+              <w:t xml:space="preserve">“El </w:t>
+            </w:r>
+            <w:proofErr w:type="gramStart"/>
+            <w:r>
+              <w:t>RFC ingresado</w:t>
+            </w:r>
+            <w:proofErr w:type="gramEnd"/>
+            <w:r>
+              <w:t xml:space="preserve"> ya se encuentra registrado”</w:t>
             </w:r>
             <w:r>
               <w:t xml:space="preserve"> y un botón “Aceptar”.</w:t>
@@ -778,7 +815,15 @@
               <w:t xml:space="preserve">El sistema muestra </w:t>
             </w:r>
             <w:r>
-              <w:t xml:space="preserve">la ventana ErrorView </w:t>
+              <w:t xml:space="preserve">la ventana </w:t>
+            </w:r>
+            <w:proofErr w:type="spellStart"/>
+            <w:r>
+              <w:t>ErrorView</w:t>
+            </w:r>
+            <w:proofErr w:type="spellEnd"/>
+            <w:r>
+              <w:t xml:space="preserve"> </w:t>
             </w:r>
             <w:r>
               <w:t xml:space="preserve">con el mensaje </w:t>
@@ -824,9 +869,19 @@
             <w:r>
               <w:t xml:space="preserve">El sistema cierra la ventana </w:t>
             </w:r>
-            <w:r>
-              <w:t>ErrorView y RegistrarProveedorView</w:t>
-            </w:r>
+            <w:proofErr w:type="spellStart"/>
+            <w:r>
+              <w:t>ErrorView</w:t>
+            </w:r>
+            <w:proofErr w:type="spellEnd"/>
+            <w:r>
+              <w:t xml:space="preserve"> y </w:t>
+            </w:r>
+            <w:proofErr w:type="spellStart"/>
+            <w:r>
+              <w:t>RegistrarProveedorView</w:t>
+            </w:r>
+            <w:proofErr w:type="spellEnd"/>
             <w:r>
               <w:t>.</w:t>
             </w:r>
@@ -883,16 +938,53 @@
           </w:p>
           <w:p>
             <w:r>
-              <w:t>POS-02 Los PRODUCTO</w:t>
+              <w:t xml:space="preserve">POS-02 Los </w:t>
+            </w:r>
+            <w:proofErr w:type="spellStart"/>
+            <w:r>
+              <w:t>PRODUCTO</w:t>
             </w:r>
             <w:r>
               <w:t>s</w:t>
             </w:r>
+            <w:proofErr w:type="spellEnd"/>
             <w:r>
               <w:t xml:space="preserve"> quedan registrados en el sistema</w:t>
             </w:r>
             <w:r>
               <w:t>.</w:t>
+            </w:r>
+          </w:p>
+        </w:tc>
+      </w:tr>
+      <w:tr>
+        <w:tc>
+          <w:tcPr>
+            <w:tcW w:w="918" w:type="pct"/>
+          </w:tcPr>
+          <w:p>
+            <w:pPr>
+              <w:rPr>
+                <w:b/>
+                <w:bCs/>
+              </w:rPr>
+            </w:pPr>
+            <w:r>
+              <w:rPr>
+                <w:b/>
+                <w:bCs/>
+              </w:rPr>
+              <w:t>Extiende</w:t>
+            </w:r>
+          </w:p>
+        </w:tc>
+        <w:tc>
+          <w:tcPr>
+            <w:tcW w:w="4082" w:type="pct"/>
+          </w:tcPr>
+          <w:p>
+            <w:r>
+              <w:t>CU-08 Ver proveedor</w:t>
             </w:r>
           </w:p>
         </w:tc>

</xml_diff>